<commit_message>
Enunciados de los metodos y el view
</commit_message>
<xml_diff>
--- a/docs/Requerimientos funcionales.docx
+++ b/docs/Requerimientos funcionales.docx
@@ -39,6 +39,9 @@
               <w:t>-</w:t>
             </w:r>
             <w:r>
+              <w:rPr>
+                <w:highlight w:val="yellow"/>
+              </w:rPr>
               <w:t>Cargar Grafo</w:t>
             </w:r>
           </w:p>
@@ -213,16 +216,16 @@
           </w:tcPr>
           <w:p>
             <w:r>
-              <w:t>R</w:t>
-            </w:r>
-            <w:r>
-              <w:t>1</w:t>
-            </w:r>
-            <w:r>
-              <w:t>-</w:t>
-            </w:r>
-            <w:r>
-              <w:t>Informacion de los tres costos de los arcos</w:t>
+              <w:t>R1-</w:t>
+            </w:r>
+            <w:r>
+              <w:rPr>
+                <w:highlight w:val="yellow"/>
+              </w:rPr>
+              <w:t>Informacion de los tres costos</w:t>
+            </w:r>
+            <w:r>
+              <w:t xml:space="preserve"> de los arcos</w:t>
             </w:r>
           </w:p>
         </w:tc>
@@ -356,10 +359,7 @@
           </w:tcPr>
           <w:p>
             <w:r>
-              <w:t>O(n)</w:t>
-            </w:r>
-            <w:r>
-              <w:t>. Por ca</w:t>
+              <w:t>O(n). Por ca</w:t>
             </w:r>
             <w:r>
               <w:t>da arco que va de un vértice a otro</w:t>
@@ -406,7 +406,13 @@
               <w:t>R2-</w:t>
             </w:r>
             <w:r>
-              <w:t>Crear archivo JSON para guardar el grafo, y poder cargar el nuevo grafo generado</w:t>
+              <w:rPr>
+                <w:highlight w:val="yellow"/>
+              </w:rPr>
+              <w:t>Crear archivo JSON</w:t>
+            </w:r>
+            <w:r>
+              <w:t xml:space="preserve"> para guardar el grafo, y poder cargar el nuevo grafo generado</w:t>
             </w:r>
           </w:p>
         </w:tc>
@@ -585,10 +591,7 @@
               <w:t>-</w:t>
             </w:r>
             <w:r>
-              <w:t xml:space="preserve"> E</w:t>
-            </w:r>
-            <w:r>
-              <w:t>ncontrar el Id del Vértice de la malla vial más cercano por distancia Haversine</w:t>
+              <w:t xml:space="preserve"> Encontrar el Id del Vértice de la malla vial más cercano por distancia Haversine</w:t>
             </w:r>
           </w:p>
         </w:tc>
@@ -787,10 +790,7 @@
               <w:t>-</w:t>
             </w:r>
             <w:r>
-              <w:t xml:space="preserve"> </w:t>
-            </w:r>
-            <w:r>
-              <w:t>Encontrar el camino de costo mínimo para un viaje entre dos localizaciones geográficas de la ciudad</w:t>
+              <w:t xml:space="preserve"> Encontrar el camino de costo mínimo para un viaje entre dos localizaciones geográficas de la ciudad</w:t>
             </w:r>
           </w:p>
         </w:tc>
@@ -846,6 +846,9 @@
             <w:r>
               <w:t>Latitud</w:t>
             </w:r>
+            <w:r>
+              <w:t xml:space="preserve"> origen</w:t>
+            </w:r>
           </w:p>
         </w:tc>
         <w:tc>
@@ -864,6 +867,51 @@
             <w:r>
               <w:t>Longitud</w:t>
             </w:r>
+            <w:r>
+              <w:t xml:space="preserve"> origen</w:t>
+            </w:r>
+          </w:p>
+        </w:tc>
+        <w:tc>
+          <w:tcPr>
+            <w:tcW w:w="4414" w:type="dxa"/>
+          </w:tcPr>
+          <w:p/>
+        </w:tc>
+      </w:tr>
+      <w:tr>
+        <w:tc>
+          <w:tcPr>
+            <w:tcW w:w="4414" w:type="dxa"/>
+          </w:tcPr>
+          <w:p>
+            <w:r>
+              <w:t>Latitud</w:t>
+            </w:r>
+            <w:r>
+              <w:t xml:space="preserve"> destino</w:t>
+            </w:r>
+          </w:p>
+        </w:tc>
+        <w:tc>
+          <w:tcPr>
+            <w:tcW w:w="4414" w:type="dxa"/>
+          </w:tcPr>
+          <w:p/>
+        </w:tc>
+      </w:tr>
+      <w:tr>
+        <w:tc>
+          <w:tcPr>
+            <w:tcW w:w="4414" w:type="dxa"/>
+          </w:tcPr>
+          <w:p>
+            <w:r>
+              <w:t>Longitud</w:t>
+            </w:r>
+            <w:r>
+              <w:t xml:space="preserve"> destino</w:t>
+            </w:r>
           </w:p>
         </w:tc>
         <w:tc>
@@ -900,10 +948,7 @@
           </w:tcPr>
           <w:p>
             <w:r>
-              <w:t>C</w:t>
-            </w:r>
-            <w:r>
-              <w:t>amino de menor tiempo promedio según Uber en la ruta</w:t>
+              <w:t>Camino de menor tiempo promedio según Uber en la ruta</w:t>
             </w:r>
             <w:r>
               <w:t xml:space="preserve">: cada uno de los vértices </w:t>
@@ -942,31 +987,25 @@
           </w:tcPr>
           <w:p>
             <w:r>
-              <w:t>E</w:t>
-            </w:r>
-            <w:r>
-              <w:t>l costo mínimo (menor tiempo promedio en segundos)</w:t>
-            </w:r>
-          </w:p>
-        </w:tc>
-        <w:tc>
-          <w:tcPr>
-            <w:tcW w:w="4414" w:type="dxa"/>
-          </w:tcPr>
-          <w:p/>
-        </w:tc>
-      </w:tr>
-      <w:tr>
-        <w:tc>
-          <w:tcPr>
-            <w:tcW w:w="4414" w:type="dxa"/>
-          </w:tcPr>
-          <w:p>
-            <w:r>
-              <w:t>L</w:t>
-            </w:r>
-            <w:r>
-              <w:t>a distancia estimada (sumatoria de distancias Haversine en Km)</w:t>
+              <w:t>El costo mínimo (menor tiempo promedio en segundos)</w:t>
+            </w:r>
+          </w:p>
+        </w:tc>
+        <w:tc>
+          <w:tcPr>
+            <w:tcW w:w="4414" w:type="dxa"/>
+          </w:tcPr>
+          <w:p/>
+        </w:tc>
+      </w:tr>
+      <w:tr>
+        <w:tc>
+          <w:tcPr>
+            <w:tcW w:w="4414" w:type="dxa"/>
+          </w:tcPr>
+          <w:p>
+            <w:r>
+              <w:t>La distancia estimada (sumatoria de distancias Haversine en Km)</w:t>
             </w:r>
           </w:p>
         </w:tc>
@@ -1102,11 +1141,11 @@
           </w:tcPr>
           <w:p>
             <w:r>
-              <w:t xml:space="preserve">Determinar los n vértices con menor velocidad promedio en la ciudad de Bogotá. Siendo la velocidad promedio de un vértice v, el promedio de las velocidades de todos sus arcos. El parámetro n es un dato de entrada dado por el usuario. Respuesta en consola: Mostrar los n vértices resultantes en la consola de texto (su identificador, su ubicación (latitud, longitud), ordenados de menor a mayor por la velocidad promedio del vértice. Informar el número de componentes </w:t>
+              <w:t xml:space="preserve">Determinar los n vértices con menor velocidad promedio en la ciudad de Bogotá. Siendo la velocidad promedio de un vértice v, el promedio de las velocidades de todos sus arcos. El parámetro n es un dato de entrada dado por el usuario. Respuesta en consola: Mostrar los n vértices resultantes en la consola de texto (su identificador, su ubicación (latitud, longitud), ordenados de menor a </w:t>
             </w:r>
             <w:r>
               <w:lastRenderedPageBreak/>
-              <w:t>conectados (subgrafos) que se definen entre estos vértices en el grafo original. Por cada componente informar los identificadores de los vértices que la componen. Visualización mapa: marque la localización de los n vértices resultantes en un mapa en Google Maps usando un color 1. Destaque la componente conectada más grande (con más vértices) usando un color 2. Para esta componente muestre sus vértices y sus arcos.</w:t>
+              <w:t>mayor por la velocidad promedio del vértice. Informar el número de componentes conectados (subgrafos) que se definen entre estos vértices en el grafo original. Por cada componente informar los identificadores de los vértices que la componen. Visualización mapa: marque la localización de los n vértices resultantes en un mapa en Google Maps usando un color 1. Destaque la componente conectada más grande (con más vértices) usando un color 2. Para esta componente muestre sus vértices y sus arcos.</w:t>
             </w:r>
           </w:p>
         </w:tc>
@@ -1198,13 +1237,7 @@
           </w:tcPr>
           <w:p>
             <w:r>
-              <w:t>L</w:t>
-            </w:r>
-            <w:r>
-              <w:t>os n vértices resultantes en la consola de texto (su identificador, su ubicación (latitud, longitud), ordenados de menor a mayor por la velocidad promedio del vértice</w:t>
-            </w:r>
-            <w:r>
-              <w:t>)</w:t>
+              <w:t>Los n vértices resultantes en la consola de texto (su identificador, su ubicación (latitud, longitud), ordenados de menor a mayor por la velocidad promedio del vértice)</w:t>
             </w:r>
           </w:p>
         </w:tc>
@@ -1352,11 +1385,11 @@
           </w:tcPr>
           <w:p>
             <w:r>
-              <w:t xml:space="preserve">Calcular un árbol de expansión mínima (MST) con criterio distancia, utilizando el algoritmo de Prim, aplicado al componente conectado (subgrafo) más grande de la malla vial de Bogotá. Respuesta en consola: Muestre en la consola de texto el tiempo que toma el algoritmo en encontrar la solución (en milisegundos), y la siguiente información del árbol generado: el total de vértices en el componente, los vértices (identificadores), los arcos incluidos (Id vértice inicial e Id vértice final) y el costo total (distancia en Km) del </w:t>
+              <w:t xml:space="preserve">Calcular un árbol de expansión mínima (MST) con criterio distancia, utilizando el algoritmo de Prim, aplicado al componente conectado (subgrafo) más grande de la malla vial de Bogotá. Respuesta en consola: Muestre en la consola de texto el tiempo que toma el algoritmo en encontrar la solución (en milisegundos), y la siguiente información del árbol generado: el total de vértices en el componente, los vértices (identificadores), los </w:t>
             </w:r>
             <w:r>
               <w:lastRenderedPageBreak/>
-              <w:t>árbol. Visualización mapa: Muestre árbol generado resultante en Google Maps: sus vértices y sus arcos.</w:t>
+              <w:t>arcos incluidos (Id vértice inicial e Id vértice final) y el costo total (distancia en Km) del árbol. Visualización mapa: Muestre árbol generado resultante en Google Maps: sus vértices y sus arcos.</w:t>
             </w:r>
           </w:p>
         </w:tc>
@@ -1389,31 +1422,25 @@
           </w:tcPr>
           <w:p>
             <w:r>
-              <w:t>T</w:t>
-            </w:r>
-            <w:r>
-              <w:t>iempo que toma el algoritmo en encontrar la solución</w:t>
-            </w:r>
-          </w:p>
-        </w:tc>
-        <w:tc>
-          <w:tcPr>
-            <w:tcW w:w="4414" w:type="dxa"/>
-          </w:tcPr>
-          <w:p/>
-        </w:tc>
-      </w:tr>
-      <w:tr>
-        <w:tc>
-          <w:tcPr>
-            <w:tcW w:w="4414" w:type="dxa"/>
-          </w:tcPr>
-          <w:p>
-            <w:r>
-              <w:t>Total</w:t>
-            </w:r>
-            <w:r>
-              <w:t xml:space="preserve"> de vértices en el componente, los vértices (identificadores), los arcos incluidos (Id vértice inicial e Id vértice final) y el costo total (distancia en Km) del árbol.</w:t>
+              <w:t>Tiempo que toma el algoritmo en encontrar la solución</w:t>
+            </w:r>
+          </w:p>
+        </w:tc>
+        <w:tc>
+          <w:tcPr>
+            <w:tcW w:w="4414" w:type="dxa"/>
+          </w:tcPr>
+          <w:p/>
+        </w:tc>
+      </w:tr>
+      <w:tr>
+        <w:tc>
+          <w:tcPr>
+            <w:tcW w:w="4414" w:type="dxa"/>
+          </w:tcPr>
+          <w:p>
+            <w:r>
+              <w:t>Total de vértices en el componente, los vértices (identificadores), los arcos incluidos (Id vértice inicial e Id vértice final) y el costo total (distancia en Km) del árbol.</w:t>
             </w:r>
           </w:p>
         </w:tc>
@@ -1518,10 +1545,7 @@
               <w:t>-</w:t>
             </w:r>
             <w:r>
-              <w:t xml:space="preserve"> </w:t>
-            </w:r>
-            <w:r>
-              <w:t>Encontrar el camino de menor costo (menor distancia Haversine) para un viaje entre dos localizaciones geográficas de la ciudad</w:t>
+              <w:t xml:space="preserve"> Encontrar el camino de menor costo (menor distancia Haversine) para un viaje entre dos localizaciones geográficas de la ciudad</w:t>
             </w:r>
           </w:p>
         </w:tc>
@@ -1617,31 +1641,25 @@
           </w:tcPr>
           <w:p>
             <w:r>
-              <w:t>Longitud</w:t>
-            </w:r>
-            <w:r>
-              <w:t xml:space="preserve"> de origen</w:t>
-            </w:r>
-          </w:p>
-        </w:tc>
-        <w:tc>
-          <w:tcPr>
-            <w:tcW w:w="4414" w:type="dxa"/>
-          </w:tcPr>
-          <w:p/>
-        </w:tc>
-      </w:tr>
-      <w:tr>
-        <w:tc>
-          <w:tcPr>
-            <w:tcW w:w="4414" w:type="dxa"/>
-          </w:tcPr>
-          <w:p>
-            <w:r>
-              <w:t>Longitud</w:t>
-            </w:r>
-            <w:r>
-              <w:t xml:space="preserve"> de destino</w:t>
+              <w:t>Longitud de origen</w:t>
+            </w:r>
+          </w:p>
+        </w:tc>
+        <w:tc>
+          <w:tcPr>
+            <w:tcW w:w="4414" w:type="dxa"/>
+          </w:tcPr>
+          <w:p/>
+        </w:tc>
+      </w:tr>
+      <w:tr>
+        <w:tc>
+          <w:tcPr>
+            <w:tcW w:w="4414" w:type="dxa"/>
+          </w:tcPr>
+          <w:p>
+            <w:r>
+              <w:t>Longitud de destino</w:t>
             </w:r>
           </w:p>
         </w:tc>
@@ -1715,6 +1733,7 @@
           </w:tcPr>
           <w:p>
             <w:r>
+              <w:lastRenderedPageBreak/>
               <w:t>la distancia Haversine estimada (sumatoria de distancias Haversine en Km).</w:t>
             </w:r>
           </w:p>
@@ -1733,7 +1752,6 @@
           </w:tcPr>
           <w:p>
             <w:r>
-              <w:lastRenderedPageBreak/>
               <w:t>Visualización mapa</w:t>
             </w:r>
           </w:p>
@@ -1827,7 +1845,7 @@
               <w:t xml:space="preserve">- </w:t>
             </w:r>
             <w:r>
-              <w:t>vértices son alcanzables para un tiempo T</w:t>
+              <w:t>vértices alcanzables para un tiempo T</w:t>
             </w:r>
           </w:p>
         </w:tc>
@@ -1955,10 +1973,7 @@
           </w:tcPr>
           <w:p>
             <w:r>
-              <w:t>I</w:t>
-            </w:r>
-            <w:r>
-              <w:t>dentificadores y la ubicación (lat, lon) de los vértices alcanzables en un tiempo T a partir de la localización de origen</w:t>
+              <w:t>Identificadores y la ubicación (lat, lon) de los vértices alcanzables en un tiempo T a partir de la localización de origen</w:t>
             </w:r>
           </w:p>
         </w:tc>
@@ -2085,11 +2100,11 @@
           </w:tcPr>
           <w:p>
             <w:r>
-              <w:t xml:space="preserve">Calcular un árbol de expansión mínima (MST) con criterio distancia, utilizando el algoritmo de Kruskal, aplicado al componente conectado (subgrafo) más grande de la malla vial de Bogotá. Respuesta en consola: Muestre en la consola de texto el tiempo que toma el algoritmo en encontrar la solución (en milisegundos), y la siguiente información del árbol generado: el total de vértices en la componente, los vértices (identificadores), los arcos incluidos (Id vértice inicial e Id vértice final) y el costo total (distancia en Km) del </w:t>
+              <w:t xml:space="preserve">Calcular un árbol de expansión mínima (MST) con criterio distancia, utilizando el algoritmo de Kruskal, aplicado al componente conectado (subgrafo) más grande de la malla vial de Bogotá. Respuesta en consola: Muestre en la consola de texto el tiempo que toma el algoritmo en encontrar la solución (en milisegundos), y la siguiente información del árbol generado: el total de vértices en la componente, los vértices (identificadores), los </w:t>
             </w:r>
             <w:r>
               <w:lastRenderedPageBreak/>
-              <w:t>árbol. Visualización mapa: Muestre el árbol generado resultante en Google Maps: sus vértices y sus arcos.</w:t>
+              <w:t>arcos incluidos (Id vértice inicial e Id vértice final) y el costo total (distancia en Km) del árbol. Visualización mapa: Muestre el árbol generado resultante en Google Maps: sus vértices y sus arcos.</w:t>
             </w:r>
           </w:p>
         </w:tc>
@@ -2156,30 +2171,27 @@
           </w:tcPr>
           <w:p>
             <w:r>
+              <w:t>Tiempo que toma el algoritmo en encontrar la solución</w:t>
+            </w:r>
+          </w:p>
+        </w:tc>
+        <w:tc>
+          <w:tcPr>
+            <w:tcW w:w="4414" w:type="dxa"/>
+          </w:tcPr>
+          <w:p/>
+        </w:tc>
+      </w:tr>
+      <w:tr>
+        <w:tc>
+          <w:tcPr>
+            <w:tcW w:w="4414" w:type="dxa"/>
+          </w:tcPr>
+          <w:p>
+            <w:r>
               <w:t>T</w:t>
             </w:r>
             <w:r>
-              <w:t>iempo que toma el algoritmo en encontrar la solución</w:t>
-            </w:r>
-          </w:p>
-        </w:tc>
-        <w:tc>
-          <w:tcPr>
-            <w:tcW w:w="4414" w:type="dxa"/>
-          </w:tcPr>
-          <w:p/>
-        </w:tc>
-      </w:tr>
-      <w:tr>
-        <w:tc>
-          <w:tcPr>
-            <w:tcW w:w="4414" w:type="dxa"/>
-          </w:tcPr>
-          <w:p>
-            <w:r>
-              <w:t>T</w:t>
-            </w:r>
-            <w:r>
               <w:t>otal de vértices en la componente</w:t>
             </w:r>
           </w:p>
@@ -2201,13 +2213,7 @@
               <w:t>L</w:t>
             </w:r>
             <w:r>
-              <w:t>os vértices (identificadores)</w:t>
-            </w:r>
-            <w:r>
-              <w:t xml:space="preserve">, </w:t>
-            </w:r>
-            <w:r>
-              <w:t>los arcos incluidos (Id vértice inicial e Id vértice final) y el costo total (distancia en Km) del árbol</w:t>
+              <w:t>os vértices (identificadores), los arcos incluidos (Id vértice inicial e Id vértice final) y el costo total (distancia en Km) del árbol</w:t>
             </w:r>
           </w:p>
         </w:tc>
@@ -2335,11 +2341,11 @@
           </w:tcPr>
           <w:p>
             <w:r>
-              <w:t xml:space="preserve">Construir un nuevo grafo simplificado No dirigido de las zonas Uber, donde cada zona (MOVEMENT_ID) es representada con un único vértice y los enlaces entre ellas representan su vecindad dentro de la malla vial. Es decir, si existe al menos un arco entre los vértices idA y idB en la malla vial y estos vértices pertenecen a la zonaX y la zonaY de Uber respectivamente, entonces las zonas zonaX y zonaY son vértices del grafo de zonas y estas zonas son adyacentes (vecinas) en este grafo. NO considerar los arcos que definan auto-ciclos entre una misma zona. Para cada zona seleccione una única localización (latitud, longitud) de referencia de manera que pueda luego visualizarse en el mapa. Adicionalmente, el costo del arco entre dos zonas vecinas corresponde al tiempo de viaje promedio reportado por Uber entre dichas zonas, teniendo en cuenta los tiempos promedio para los días (domingo, lunes, …, sábado) en que Uber haya reportado viajes entre dichas zonas. En caso de NO existir ningún tiempo de viajes en los datos Uber entre las dos zonas, asumir un valor predefinido de 200 segundos. Entre dos vértices (zonas) adyacentes solo debe crearse un arco, sin importar que pueda </w:t>
+              <w:t xml:space="preserve">Construir un nuevo grafo simplificado No dirigido de las zonas Uber, donde cada zona (MOVEMENT_ID) es representada con un único vértice y los enlaces entre ellas representan su vecindad dentro de la malla vial. Es decir, si existe al menos un arco entre los vértices idA y idB en la malla vial y estos vértices pertenecen a la zonaX y la zonaY de Uber respectivamente, entonces las zonas zonaX y zonaY son vértices del grafo de zonas y estas zonas son adyacentes (vecinas) en este grafo. NO considerar los arcos que definan auto-ciclos entre una misma zona. Para cada zona seleccione una única localización (latitud, longitud) de referencia de manera que pueda luego visualizarse en el mapa. Adicionalmente, el costo del arco entre dos zonas vecinas corresponde al tiempo de viaje promedio reportado por Uber entre dichas zonas, teniendo en cuenta los tiempos promedio para los días (domingo, lunes, …, sábado) en que Uber haya reportado viajes entre dichas zonas. En caso de NO existir ningún tiempo de viajes en los datos Uber entre las dos zonas, asumir un valor predefinido de 200 segundos. </w:t>
             </w:r>
             <w:r>
               <w:lastRenderedPageBreak/>
-              <w:t>haber muchas intersecciones en común entre dichas zonas. Respuesta en consola: Al final de la construcción del grafo de zonas, reportar la cantidad de vértices y arcos (cada arco debe contarse una única vez). Visualización mapa: Muestre el grafo resultante en Google Maps: sus vértices (usando su localización de referencia) y sus arcos. Los arcos entre zonas conectan sus localizaciones de referencia.</w:t>
+              <w:t>Entre dos vértices (zonas) adyacentes solo debe crearse un arco, sin importar que pueda haber muchas intersecciones en común entre dichas zonas. Respuesta en consola: Al final de la construcción del grafo de zonas, reportar la cantidad de vértices y arcos (cada arco debe contarse una única vez). Visualización mapa: Muestre el grafo resultante en Google Maps: sus vértices (usando su localización de referencia) y sus arcos. Los arcos entre zonas conectan sus localizaciones de referencia.</w:t>
             </w:r>
           </w:p>
         </w:tc>
@@ -2406,10 +2412,7 @@
           </w:tcPr>
           <w:p>
             <w:r>
-              <w:t>G</w:t>
-            </w:r>
-            <w:r>
-              <w:t>rafo resultante en Google Maps: sus vértices (usando su localización de referencia) y sus arcos. Los arcos entre zonas conectan sus localizaciones de referencia.</w:t>
+              <w:t>Grafo resultante en Google Maps: sus vértices (usando su localización de referencia) y sus arcos. Los arcos entre zonas conectan sus localizaciones de referencia.</w:t>
             </w:r>
           </w:p>
         </w:tc>
@@ -2519,11 +2522,11 @@
           </w:tcPr>
           <w:p>
             <w:r>
-              <w:t xml:space="preserve">Calcular el camino de costo mínimo (algoritmo de Dijkstra) basado en el tiempo promedio entre una zona de origen y una zona de destino sobre el grafo de zonas. Respuesta en consola: Muestre en la consola de texto el tiempo que toma el algoritmo en encontrar la solución (en milisegundos) y del camino resultante: su secuencia de vértices/zonas (MOVEMENT_ID) y su costo total (sumatoria de tiempos de los arcos en segundos). Adicionalmente, mostrar el tiempo promedio desde la zona origen hasta la zona destino reportado por el archivo de resolución semanal de Uber (teniendo en cuenta los tiempos promedio para los días (domingo, lunes, …, sábado) en que Uber haya reportado viajes entre dichas zonas). Esto con el propósito que el usuario pueda comparar el tiempo estimado en el grafo de zonas y el tiempo estimado con los datos de Uber entre la zona origen y la zona destino. Visualización mapa: Muestre el camino de costo mínimo en Google Maps: sus vértices (usando su localización de referencia) y sus arcos. Los </w:t>
+              <w:t xml:space="preserve">Calcular el camino de costo mínimo (algoritmo de Dijkstra) basado en el tiempo promedio entre una zona de origen y una zona de destino sobre el grafo de zonas. Respuesta en consola: Muestre en la consola de texto el tiempo que toma el algoritmo en encontrar la solución (en milisegundos) y del camino resultante: su secuencia de vértices/zonas (MOVEMENT_ID) y su costo total (sumatoria de tiempos de los arcos en segundos). Adicionalmente, mostrar el tiempo promedio desde la zona origen hasta la zona destino reportado por el archivo de resolución semanal de Uber (teniendo en cuenta los tiempos promedio para los días (domingo, lunes, …, sábado) en que Uber haya reportado viajes entre dichas zonas). Esto con el propósito que el usuario pueda comparar el tiempo estimado en el grafo de zonas y el tiempo estimado con los datos de Uber entre la zona origen y la zona destino. Visualización mapa: Muestre el camino de costo mínimo en </w:t>
             </w:r>
             <w:r>
               <w:lastRenderedPageBreak/>
-              <w:t>arcos entre zonas conectan sus localizaciones de referencia.</w:t>
+              <w:t>Google Maps: sus vértices (usando su localización de referencia) y sus arcos. Los arcos entre zonas conectan sus localizaciones de referencia.</w:t>
             </w:r>
           </w:p>
         </w:tc>
@@ -2590,10 +2593,7 @@
           </w:tcPr>
           <w:p>
             <w:r>
-              <w:t>T</w:t>
-            </w:r>
-            <w:r>
-              <w:t>iempo que toma el algoritmo en encontrar la solución (en milisegundos) y del camino resultante: su secuencia de vértices/zonas (MOVEMENT_ID) y su costo total</w:t>
+              <w:t>Tiempo que toma el algoritmo en encontrar la solución (en milisegundos) y del camino resultante: su secuencia de vértices/zonas (MOVEMENT_ID) y su costo total</w:t>
             </w:r>
           </w:p>
         </w:tc>
@@ -2699,10 +2699,7 @@
               <w:t xml:space="preserve">- </w:t>
             </w:r>
             <w:r>
-              <w:t>C</w:t>
-            </w:r>
-            <w:r>
-              <w:t>alcular los caminos de menor longitud (cantidad de arcos) a todas sus zonas alcanzables</w:t>
+              <w:t>Calcular los caminos de menor longitud (cantidad de arcos) a todas sus zonas alcanzables</w:t>
             </w:r>
           </w:p>
         </w:tc>
@@ -2756,85 +2753,103 @@
           </w:tcPr>
           <w:p>
             <w:r>
-              <w:t>Zona de origen</w:t>
-            </w:r>
-          </w:p>
-        </w:tc>
-        <w:tc>
-          <w:tcPr>
-            <w:tcW w:w="4414" w:type="dxa"/>
-          </w:tcPr>
-          <w:p/>
-        </w:tc>
-      </w:tr>
-      <w:tr>
-        <w:tc>
-          <w:tcPr>
-            <w:tcW w:w="4414" w:type="dxa"/>
-            <w:shd w:val="clear" w:color="auto" w:fill="ED7D31" w:themeFill="accent2"/>
-          </w:tcPr>
-          <w:p>
-            <w:r>
-              <w:t>Resultados</w:t>
-            </w:r>
-          </w:p>
-        </w:tc>
-        <w:tc>
-          <w:tcPr>
-            <w:tcW w:w="4414" w:type="dxa"/>
-            <w:shd w:val="clear" w:color="auto" w:fill="ED7D31" w:themeFill="accent2"/>
-          </w:tcPr>
-          <w:p/>
-        </w:tc>
-      </w:tr>
-      <w:tr>
-        <w:tc>
-          <w:tcPr>
-            <w:tcW w:w="4414" w:type="dxa"/>
-          </w:tcPr>
-          <w:p>
-            <w:r>
-              <w:t>T</w:t>
-            </w:r>
-            <w:r>
-              <w:t>iempo que toma el algoritmo en encontrar la solución (en milisegundos)</w:t>
-            </w:r>
-          </w:p>
-        </w:tc>
-        <w:tc>
-          <w:tcPr>
-            <w:tcW w:w="4414" w:type="dxa"/>
-          </w:tcPr>
-          <w:p/>
-        </w:tc>
-      </w:tr>
-      <w:tr>
-        <w:tc>
-          <w:tcPr>
-            <w:tcW w:w="4414" w:type="dxa"/>
-          </w:tcPr>
-          <w:p>
-            <w:r>
-              <w:lastRenderedPageBreak/>
-              <w:t>camino resultante más largo: su secuencia de vértices/zonas (MOVEMENT_ID) y su número total arcos</w:t>
-            </w:r>
-          </w:p>
-        </w:tc>
-        <w:tc>
-          <w:tcPr>
-            <w:tcW w:w="4414" w:type="dxa"/>
-          </w:tcPr>
-          <w:p/>
-        </w:tc>
-      </w:tr>
-      <w:tr>
-        <w:tc>
-          <w:tcPr>
-            <w:tcW w:w="4414" w:type="dxa"/>
-          </w:tcPr>
-          <w:p>
+              <w:t>latitud</w:t>
+            </w:r>
+            <w:r>
+              <w:t xml:space="preserve"> origen</w:t>
+            </w:r>
+          </w:p>
+        </w:tc>
+        <w:tc>
+          <w:tcPr>
+            <w:tcW w:w="4414" w:type="dxa"/>
+          </w:tcPr>
+          <w:p/>
+        </w:tc>
+      </w:tr>
+      <w:tr>
+        <w:tc>
+          <w:tcPr>
+            <w:tcW w:w="4414" w:type="dxa"/>
+          </w:tcPr>
+          <w:p>
+            <w:r>
+              <w:t>Longitud origen</w:t>
+            </w:r>
             <w:bookmarkStart w:id="0" w:name="_GoBack"/>
             <w:bookmarkEnd w:id="0"/>
+          </w:p>
+        </w:tc>
+        <w:tc>
+          <w:tcPr>
+            <w:tcW w:w="4414" w:type="dxa"/>
+          </w:tcPr>
+          <w:p/>
+        </w:tc>
+      </w:tr>
+      <w:tr>
+        <w:tc>
+          <w:tcPr>
+            <w:tcW w:w="4414" w:type="dxa"/>
+            <w:shd w:val="clear" w:color="auto" w:fill="ED7D31" w:themeFill="accent2"/>
+          </w:tcPr>
+          <w:p>
+            <w:r>
+              <w:t>Resultados</w:t>
+            </w:r>
+          </w:p>
+        </w:tc>
+        <w:tc>
+          <w:tcPr>
+            <w:tcW w:w="4414" w:type="dxa"/>
+            <w:shd w:val="clear" w:color="auto" w:fill="ED7D31" w:themeFill="accent2"/>
+          </w:tcPr>
+          <w:p/>
+        </w:tc>
+      </w:tr>
+      <w:tr>
+        <w:tc>
+          <w:tcPr>
+            <w:tcW w:w="4414" w:type="dxa"/>
+          </w:tcPr>
+          <w:p>
+            <w:r>
+              <w:lastRenderedPageBreak/>
+              <w:t>Tiempo que toma el algoritmo en encontrar la solución (en milisegundos)</w:t>
+            </w:r>
+          </w:p>
+        </w:tc>
+        <w:tc>
+          <w:tcPr>
+            <w:tcW w:w="4414" w:type="dxa"/>
+          </w:tcPr>
+          <w:p/>
+        </w:tc>
+      </w:tr>
+      <w:tr>
+        <w:tc>
+          <w:tcPr>
+            <w:tcW w:w="4414" w:type="dxa"/>
+          </w:tcPr>
+          <w:p>
+            <w:r>
+              <w:t>camino resultante más largo: su secuencia de vértices/zonas (MOVEMENT_ID) y su número total arcos</w:t>
+            </w:r>
+          </w:p>
+        </w:tc>
+        <w:tc>
+          <w:tcPr>
+            <w:tcW w:w="4414" w:type="dxa"/>
+          </w:tcPr>
+          <w:p/>
+        </w:tc>
+      </w:tr>
+      <w:tr>
+        <w:tc>
+          <w:tcPr>
+            <w:tcW w:w="4414" w:type="dxa"/>
+          </w:tcPr>
+          <w:p>
             <w:r>
               <w:t>Visualización mapa:</w:t>
             </w:r>

</xml_diff>

<commit_message>
Algunos requerimientos funcionales intento de hacer
</commit_message>
<xml_diff>
--- a/docs/Requerimientos funcionales.docx
+++ b/docs/Requerimientos funcionales.docx
@@ -250,7 +250,31 @@
               <w:jc w:val="both"/>
             </w:pPr>
             <w:r>
-              <w:t xml:space="preserve">Al grafo creado, se debe agregar la información de costo. El grafo va tener 3 tipos de costo en sus arcos: a. El primer tipo de costo de un arco es la distancia Harversine (en kilómetros) entre las localizaciones geográficas de los vértices que conecta. Esta distancia ya fue calculada en el taller 7. b. El segundo tipo de costo de un arco es el tiempo de viaje entre sus vértices. Este se calcula tomando los promedios de tiempos de viaje (segundos) entre las zonas Uber (MOVEMENT_ID) de sus vértices. Para tal fin, el costo en tiempo entre los vértices de un arco se define de la siguiente forma: i. Si los vértices del arco pertenecen a la misma zona Uber, el peso es igual al tiempo promedio de los viajes Uber reportados en el trimestre donde la zona origen y destino es la misma. Si no existen tiempos promedios de viajes Uber para esa misma zona origen y destino, se asignará un costo predefinido de 10 segundos. ii. Si los vértices del arco están en diferentes zonas Uber, el peso es igual al tiempo promedio de los viajes Uber reportados en el trimestre desde la zona del vértice origen hasta la zona del vértice destino. Si no existen tiempos promedios de viajes Uber entre la zona origen y la zona destino, se asignará un costo predefinido de 100 segundos. c. El tercer tipo de costo es la </w:t>
+              <w:t xml:space="preserve">Al grafo creado, se debe agregar la información de costo. El grafo </w:t>
+            </w:r>
+            <w:proofErr w:type="gramStart"/>
+            <w:r>
+              <w:t>va</w:t>
+            </w:r>
+            <w:proofErr w:type="gramEnd"/>
+            <w:r>
+              <w:t xml:space="preserve"> tener 3 tipos de costo en sus arcos: a. El primer tipo de costo de un arco es la distancia </w:t>
+            </w:r>
+            <w:proofErr w:type="spellStart"/>
+            <w:r>
+              <w:t>Harversine</w:t>
+            </w:r>
+            <w:proofErr w:type="spellEnd"/>
+            <w:r>
+              <w:t xml:space="preserve"> (en kilómetros) entre las localizaciones geográficas de los vértices que conecta. Esta distancia ya fue calculada en el taller 7. b. El segundo tipo de costo de un arco es el tiempo de viaje entre sus vértices. Este se calcula tomando los promedios de tiempos de viaje (segundos) entre las zonas Uber (MOVEMENT_ID) de sus vértices. Para tal fin, el costo en tiempo entre los vértices de un arco se define de la siguiente forma: i. Si los vértices del arco pertenecen a la misma zona Uber, el peso es igual al tiempo promedio de los viajes Uber reportados en el trimestre donde la zona origen y destino es la misma. Si no existen tiempos promedios de viajes Uber para esa misma zona origen y destino, se asignará un costo predefinido de 10 segundos. </w:t>
+            </w:r>
+            <w:proofErr w:type="spellStart"/>
+            <w:r>
+              <w:t>ii</w:t>
+            </w:r>
+            <w:proofErr w:type="spellEnd"/>
+            <w:r>
+              <w:t xml:space="preserve">. Si los vértices del arco están en diferentes zonas Uber, el peso es igual al tiempo promedio de los viajes Uber reportados en el trimestre desde la zona del vértice origen hasta la zona del vértice destino. Si no existen tiempos promedios de viajes Uber entre la zona origen y la zona destino, se asignará un costo predefinido de 100 segundos. c. El tercer tipo de costo es la </w:t>
             </w:r>
             <w:r>
               <w:lastRenderedPageBreak/>
@@ -591,8 +615,22 @@
               <w:t>-</w:t>
             </w:r>
             <w:r>
-              <w:t xml:space="preserve"> Encontrar el Id del Vértice de la malla vial más cercano por distancia Haversine</w:t>
-            </w:r>
+              <w:t xml:space="preserve"> </w:t>
+            </w:r>
+            <w:r>
+              <w:rPr>
+                <w:highlight w:val="yellow"/>
+              </w:rPr>
+              <w:t>Encontrar el Id del Vértice</w:t>
+            </w:r>
+            <w:r>
+              <w:t xml:space="preserve"> de la malla vial más cercano por distancia </w:t>
+            </w:r>
+            <w:proofErr w:type="spellStart"/>
+            <w:r>
+              <w:t>Haversine</w:t>
+            </w:r>
+            <w:proofErr w:type="spellEnd"/>
           </w:p>
         </w:tc>
       </w:tr>
@@ -613,7 +651,15 @@
           </w:tcPr>
           <w:p>
             <w:r>
-              <w:t>Dada una localización geográfica con latitud y longitud, encontrar el Id del Vértice de la malla vial más cercano por distancia Haversine. Esta solución se deberá utilizar en algunos requerimientos de la parte A y parte B del proyecto.</w:t>
+              <w:t xml:space="preserve">Dada una localización geográfica con latitud y longitud, encontrar el Id del Vértice de la malla vial más cercano por distancia </w:t>
+            </w:r>
+            <w:proofErr w:type="spellStart"/>
+            <w:r>
+              <w:t>Haversine</w:t>
+            </w:r>
+            <w:proofErr w:type="spellEnd"/>
+            <w:r>
+              <w:t>. Esta solución se deberá utilizar en algunos requerimientos de la parte A y parte B del proyecto.</w:t>
             </w:r>
           </w:p>
         </w:tc>
@@ -701,8 +747,21 @@
           </w:tcPr>
           <w:p>
             <w:r>
-              <w:t>Id del vértice mas cercano por distancia Haversine</w:t>
-            </w:r>
+              <w:t xml:space="preserve">Id del vértice </w:t>
+            </w:r>
+            <w:proofErr w:type="spellStart"/>
+            <w:r>
+              <w:t>mas</w:t>
+            </w:r>
+            <w:proofErr w:type="spellEnd"/>
+            <w:r>
+              <w:t xml:space="preserve"> cercano por distancia </w:t>
+            </w:r>
+            <w:proofErr w:type="spellStart"/>
+            <w:r>
+              <w:t>Haversine</w:t>
+            </w:r>
+            <w:proofErr w:type="spellEnd"/>
           </w:p>
         </w:tc>
         <w:tc>
@@ -812,7 +871,49 @@
           </w:tcPr>
           <w:p>
             <w:r>
-              <w:t>Encontrar el camino de costo mínimo (menor tiempo promedio según Uber en la ruta) para un viaje entre dos localizaciones geográficas de la ciudad ((lat,long) origen, (lat, long) destino), ingresados por el usuario. Estas localizaciones deben aproximarse a las localizaciones más próximas en la malla vial. Respuesta en consola: Muestre en la consola de texto el camino a seguir, informando el total de vértices, sus vértices (Id, latitud, longitud), el costo mínimo (menor tiempo promedio en segundos) y la distancia estimada (sumatoria de distancias Haversine en Km). Visualización mapa: Muestre el camino resultante en Google Maps (incluyendo la ubicación de inicio y la ubicación de destino).</w:t>
+              <w:t>Encontrar el camino de costo mínimo (menor tiempo promedio según Uber en la ruta) para un viaje entre dos localizaciones geográficas de la ciudad ((</w:t>
+            </w:r>
+            <w:proofErr w:type="spellStart"/>
+            <w:proofErr w:type="gramStart"/>
+            <w:r>
+              <w:t>lat,long</w:t>
+            </w:r>
+            <w:proofErr w:type="spellEnd"/>
+            <w:proofErr w:type="gramEnd"/>
+            <w:r>
+              <w:t>) origen, (</w:t>
+            </w:r>
+            <w:proofErr w:type="spellStart"/>
+            <w:r>
+              <w:t>lat</w:t>
+            </w:r>
+            <w:proofErr w:type="spellEnd"/>
+            <w:r>
+              <w:t xml:space="preserve">, </w:t>
+            </w:r>
+            <w:proofErr w:type="spellStart"/>
+            <w:r>
+              <w:t>long</w:t>
+            </w:r>
+            <w:proofErr w:type="spellEnd"/>
+            <w:r>
+              <w:t xml:space="preserve">) destino), ingresados por el usuario. Estas localizaciones deben aproximarse a las localizaciones más próximas en la malla vial. Respuesta en consola: Muestre en la consola de texto el camino a seguir, informando el total de vértices, sus vértices (Id, latitud, longitud), el costo mínimo (menor tiempo promedio en segundos) y la distancia estimada (sumatoria de distancias </w:t>
+            </w:r>
+            <w:proofErr w:type="spellStart"/>
+            <w:r>
+              <w:t>Haversine</w:t>
+            </w:r>
+            <w:proofErr w:type="spellEnd"/>
+            <w:r>
+              <w:t xml:space="preserve"> en Km). Visualización mapa: Muestre el camino resultante en Google </w:t>
+            </w:r>
+            <w:proofErr w:type="spellStart"/>
+            <w:r>
+              <w:t>Maps</w:t>
+            </w:r>
+            <w:proofErr w:type="spellEnd"/>
+            <w:r>
+              <w:t xml:space="preserve"> (incluyendo la ubicación de inicio y la ubicación de destino).</w:t>
             </w:r>
           </w:p>
         </w:tc>
@@ -1005,7 +1106,15 @@
           </w:tcPr>
           <w:p>
             <w:r>
-              <w:t>La distancia estimada (sumatoria de distancias Haversine en Km)</w:t>
+              <w:t xml:space="preserve">La distancia estimada (sumatoria de distancias </w:t>
+            </w:r>
+            <w:proofErr w:type="spellStart"/>
+            <w:r>
+              <w:t>Haversine</w:t>
+            </w:r>
+            <w:proofErr w:type="spellEnd"/>
+            <w:r>
+              <w:t xml:space="preserve"> en Km)</w:t>
             </w:r>
           </w:p>
         </w:tc>
@@ -1145,7 +1254,15 @@
             </w:r>
             <w:r>
               <w:lastRenderedPageBreak/>
-              <w:t>mayor por la velocidad promedio del vértice. Informar el número de componentes conectados (subgrafos) que se definen entre estos vértices en el grafo original. Por cada componente informar los identificadores de los vértices que la componen. Visualización mapa: marque la localización de los n vértices resultantes en un mapa en Google Maps usando un color 1. Destaque la componente conectada más grande (con más vértices) usando un color 2. Para esta componente muestre sus vértices y sus arcos.</w:t>
+              <w:t xml:space="preserve">mayor por la velocidad promedio del vértice. Informar el número de componentes conectados (subgrafos) que se definen entre estos vértices en el grafo original. Por cada componente informar los identificadores de los vértices que la componen. Visualización mapa: marque la localización de los n vértices resultantes en un mapa en Google </w:t>
+            </w:r>
+            <w:proofErr w:type="spellStart"/>
+            <w:r>
+              <w:t>Maps</w:t>
+            </w:r>
+            <w:proofErr w:type="spellEnd"/>
+            <w:r>
+              <w:t xml:space="preserve"> usando un color 1. Destaque la componente conectada más grande (con más vértices) usando un color 2. Para esta componente muestre sus vértices y sus arcos.</w:t>
             </w:r>
           </w:p>
         </w:tc>
@@ -1273,7 +1390,15 @@
           </w:tcPr>
           <w:p>
             <w:r>
-              <w:t>Visualización mapa: marque la localización de los n vértices resultantes en un mapa en Google Maps usando un color 1. Destaque la componente conectada más grande (con más vértices) usando un color 2. Para esta componente muestre sus vértices y sus arcos.</w:t>
+              <w:t xml:space="preserve">Visualización mapa: marque la localización de los n vértices resultantes en un mapa en Google </w:t>
+            </w:r>
+            <w:proofErr w:type="spellStart"/>
+            <w:r>
+              <w:t>Maps</w:t>
+            </w:r>
+            <w:proofErr w:type="spellEnd"/>
+            <w:r>
+              <w:t xml:space="preserve"> usando un color 1. Destaque la componente conectada más grande (con más vértices) usando un color 2. Para esta componente muestre sus vértices y sus arcos.</w:t>
             </w:r>
           </w:p>
         </w:tc>
@@ -1363,7 +1488,16 @@
               <w:t xml:space="preserve"> </w:t>
             </w:r>
             <w:r>
-              <w:t>Calcular un árbol de expansión mínima (MST) con criterio distancia, utilizando el algoritmo de Prim</w:t>
+              <w:t xml:space="preserve">Calcular un árbol de </w:t>
+            </w:r>
+            <w:r>
+              <w:rPr>
+                <w:highlight w:val="yellow"/>
+              </w:rPr>
+              <w:t>expansión mínima</w:t>
+            </w:r>
+            <w:r>
+              <w:t xml:space="preserve"> (MST) con criterio distancia, utilizando el algoritmo de Prim</w:t>
             </w:r>
           </w:p>
         </w:tc>
@@ -1389,7 +1523,15 @@
             </w:r>
             <w:r>
               <w:lastRenderedPageBreak/>
-              <w:t>arcos incluidos (Id vértice inicial e Id vértice final) y el costo total (distancia en Km) del árbol. Visualización mapa: Muestre árbol generado resultante en Google Maps: sus vértices y sus arcos.</w:t>
+              <w:t xml:space="preserve">arcos incluidos (Id vértice inicial e Id vértice final) y el costo total (distancia en Km) del árbol. Visualización mapa: Muestre árbol generado resultante en Google </w:t>
+            </w:r>
+            <w:proofErr w:type="spellStart"/>
+            <w:r>
+              <w:t>Maps</w:t>
+            </w:r>
+            <w:proofErr w:type="spellEnd"/>
+            <w:r>
+              <w:t>: sus vértices y sus arcos.</w:t>
             </w:r>
           </w:p>
         </w:tc>
@@ -1439,27 +1581,37 @@
             <w:tcW w:w="4414" w:type="dxa"/>
           </w:tcPr>
           <w:p>
-            <w:r>
-              <w:t>Total de vértices en el componente, los vértices (identificadores), los arcos incluidos (Id vértice inicial e Id vértice final) y el costo total (distancia en Km) del árbol.</w:t>
-            </w:r>
-          </w:p>
-        </w:tc>
-        <w:tc>
-          <w:tcPr>
-            <w:tcW w:w="4414" w:type="dxa"/>
-          </w:tcPr>
-          <w:p/>
-        </w:tc>
-      </w:tr>
-      <w:tr>
-        <w:tc>
-          <w:tcPr>
-            <w:tcW w:w="4414" w:type="dxa"/>
-          </w:tcPr>
-          <w:p>
-            <w:r>
-              <w:t>Muestre árbol generado resultante en Google Maps</w:t>
-            </w:r>
+            <w:proofErr w:type="gramStart"/>
+            <w:r>
+              <w:t>Total</w:t>
+            </w:r>
+            <w:proofErr w:type="gramEnd"/>
+            <w:r>
+              <w:t xml:space="preserve"> de vértices en el componente, los vértices (identificadores), los arcos incluidos (Id vértice inicial e Id vértice final) y el costo total (distancia en Km) del árbol.</w:t>
+            </w:r>
+          </w:p>
+        </w:tc>
+        <w:tc>
+          <w:tcPr>
+            <w:tcW w:w="4414" w:type="dxa"/>
+          </w:tcPr>
+          <w:p/>
+        </w:tc>
+      </w:tr>
+      <w:tr>
+        <w:tc>
+          <w:tcPr>
+            <w:tcW w:w="4414" w:type="dxa"/>
+          </w:tcPr>
+          <w:p>
+            <w:r>
+              <w:t xml:space="preserve">Muestre árbol generado resultante en Google </w:t>
+            </w:r>
+            <w:proofErr w:type="spellStart"/>
+            <w:r>
+              <w:t>Maps</w:t>
+            </w:r>
+            <w:proofErr w:type="spellEnd"/>
           </w:p>
         </w:tc>
         <w:tc>
@@ -1545,7 +1697,15 @@
               <w:t>-</w:t>
             </w:r>
             <w:r>
-              <w:t xml:space="preserve"> Encontrar el camino de menor costo (menor distancia Haversine) para un viaje entre dos localizaciones geográficas de la ciudad</w:t>
+              <w:t xml:space="preserve"> Encontrar el camino de menor costo (menor distancia </w:t>
+            </w:r>
+            <w:proofErr w:type="spellStart"/>
+            <w:r>
+              <w:t>Haversine</w:t>
+            </w:r>
+            <w:proofErr w:type="spellEnd"/>
+            <w:r>
+              <w:t>) para un viaje entre dos localizaciones geográficas de la ciudad</w:t>
             </w:r>
           </w:p>
         </w:tc>
@@ -1567,7 +1727,65 @@
           </w:tcPr>
           <w:p>
             <w:r>
-              <w:t>Encontrar el camino de menor costo (menor distancia Haversine) para un viaje entre dos localizaciones geográficas de la ciudad ((lat,long) origen, (lat, long), destino), ingresadas por el usuario. Estas localizaciones deben aproximarse a las localizaciones más próximas en la malla vial. Respuesta en consola: Muestre en la consola de texto el camino a seguir, informando el total de vértices, sus vértices (Id, latitud, longitud), el tiempo estimado (la sumatoria de los tiempos de sus arcos) y la distancia Haversine estimada (sumatoria de distancias Haversine en Km). Visualización mapa: Muestre el camino resultante en Google Maps (incluyendo la ubicación de inicio y la ubicación de destino).</w:t>
+              <w:t xml:space="preserve">Encontrar el camino de menor costo (menor distancia </w:t>
+            </w:r>
+            <w:proofErr w:type="spellStart"/>
+            <w:r>
+              <w:t>Haversine</w:t>
+            </w:r>
+            <w:proofErr w:type="spellEnd"/>
+            <w:r>
+              <w:t>) para un viaje entre dos localizaciones geográficas de la ciudad ((</w:t>
+            </w:r>
+            <w:proofErr w:type="spellStart"/>
+            <w:proofErr w:type="gramStart"/>
+            <w:r>
+              <w:t>lat,long</w:t>
+            </w:r>
+            <w:proofErr w:type="spellEnd"/>
+            <w:proofErr w:type="gramEnd"/>
+            <w:r>
+              <w:t>) origen, (</w:t>
+            </w:r>
+            <w:proofErr w:type="spellStart"/>
+            <w:r>
+              <w:t>lat</w:t>
+            </w:r>
+            <w:proofErr w:type="spellEnd"/>
+            <w:r>
+              <w:t xml:space="preserve">, </w:t>
+            </w:r>
+            <w:proofErr w:type="spellStart"/>
+            <w:r>
+              <w:t>long</w:t>
+            </w:r>
+            <w:proofErr w:type="spellEnd"/>
+            <w:r>
+              <w:t xml:space="preserve">), destino), ingresadas por el usuario. Estas localizaciones deben aproximarse a las localizaciones más próximas en la malla vial. Respuesta en consola: Muestre en la consola de texto el camino a seguir, informando el total de vértices, sus vértices (Id, latitud, longitud), el tiempo estimado (la sumatoria de los tiempos de sus arcos) y la distancia </w:t>
+            </w:r>
+            <w:proofErr w:type="spellStart"/>
+            <w:r>
+              <w:t>Haversine</w:t>
+            </w:r>
+            <w:proofErr w:type="spellEnd"/>
+            <w:r>
+              <w:t xml:space="preserve"> estimada (sumatoria de distancias </w:t>
+            </w:r>
+            <w:proofErr w:type="spellStart"/>
+            <w:r>
+              <w:t>Haversine</w:t>
+            </w:r>
+            <w:proofErr w:type="spellEnd"/>
+            <w:r>
+              <w:t xml:space="preserve"> en Km). Visualización mapa: Muestre el camino resultante en Google </w:t>
+            </w:r>
+            <w:proofErr w:type="spellStart"/>
+            <w:r>
+              <w:t>Maps</w:t>
+            </w:r>
+            <w:proofErr w:type="spellEnd"/>
+            <w:r>
+              <w:t xml:space="preserve"> (incluyendo la ubicación de inicio y la ubicación de destino).</w:t>
             </w:r>
           </w:p>
         </w:tc>
@@ -1734,7 +1952,23 @@
           <w:p>
             <w:r>
               <w:lastRenderedPageBreak/>
-              <w:t>la distancia Haversine estimada (sumatoria de distancias Haversine en Km).</w:t>
+              <w:t xml:space="preserve">la distancia </w:t>
+            </w:r>
+            <w:proofErr w:type="spellStart"/>
+            <w:r>
+              <w:t>Haversine</w:t>
+            </w:r>
+            <w:proofErr w:type="spellEnd"/>
+            <w:r>
+              <w:t xml:space="preserve"> estimada (sumatoria de distancias </w:t>
+            </w:r>
+            <w:proofErr w:type="spellStart"/>
+            <w:r>
+              <w:t>Haversine</w:t>
+            </w:r>
+            <w:proofErr w:type="spellEnd"/>
+            <w:r>
+              <w:t xml:space="preserve"> en Km).</w:t>
             </w:r>
           </w:p>
         </w:tc>
@@ -1867,7 +2101,52 @@
           </w:tcPr>
           <w:p>
             <w:r>
-              <w:t>A partir de las coordenadas de una localización geográfica de la ciudad (lat, lon) de origen, indique cuáles vértices son alcanzables para un tiempo T (en segundos) dado por el usuario. La localización de origen debe aproximarse a la localización más próxima en la malla vial. Respuesta en consola: Muestre en la consola los identificadores y la ubicación (lat, lon) de los vértices alcanzables en un tiempo T a partir de la localización de origen. Visualización mapa: Marque la localización de origen en un color 1 y las localizaciones de los vértices alcanzables en un color 2 en Google Maps.</w:t>
+              <w:t>A partir de las coordenadas de una localización geográfica de la ciudad (</w:t>
+            </w:r>
+            <w:proofErr w:type="spellStart"/>
+            <w:r>
+              <w:t>lat</w:t>
+            </w:r>
+            <w:proofErr w:type="spellEnd"/>
+            <w:r>
+              <w:t xml:space="preserve">, </w:t>
+            </w:r>
+            <w:proofErr w:type="spellStart"/>
+            <w:r>
+              <w:t>lon</w:t>
+            </w:r>
+            <w:proofErr w:type="spellEnd"/>
+            <w:r>
+              <w:t>) de origen, indique cuáles vértices son alcanzables para un tiempo T (en segundos) dado por el usuario. La localización de origen debe aproximarse a la localización más próxima en la malla vial. Respuesta en consola: Muestre en la consola los identificadores y la ubicación (</w:t>
+            </w:r>
+            <w:proofErr w:type="spellStart"/>
+            <w:r>
+              <w:t>lat</w:t>
+            </w:r>
+            <w:proofErr w:type="spellEnd"/>
+            <w:r>
+              <w:t xml:space="preserve">, </w:t>
+            </w:r>
+            <w:proofErr w:type="spellStart"/>
+            <w:r>
+              <w:t>lon</w:t>
+            </w:r>
+            <w:proofErr w:type="spellEnd"/>
+            <w:r>
+              <w:t>) de los vértices alcanzables en un tiempo T a pa</w:t>
+            </w:r>
+            <w:bookmarkStart w:id="0" w:name="_GoBack"/>
+            <w:bookmarkEnd w:id="0"/>
+            <w:r>
+              <w:t xml:space="preserve">rtir de la localización de origen. Visualización mapa: Marque la localización de origen en un color 1 y las localizaciones de los vértices alcanzables en un color 2 en Google </w:t>
+            </w:r>
+            <w:proofErr w:type="spellStart"/>
+            <w:r>
+              <w:t>Maps</w:t>
+            </w:r>
+            <w:proofErr w:type="spellEnd"/>
+            <w:r>
+              <w:t>.</w:t>
             </w:r>
           </w:p>
         </w:tc>
@@ -1973,7 +2252,23 @@
           </w:tcPr>
           <w:p>
             <w:r>
-              <w:t>Identificadores y la ubicación (lat, lon) de los vértices alcanzables en un tiempo T a partir de la localización de origen</w:t>
+              <w:t>Identificadores y la ubicación (</w:t>
+            </w:r>
+            <w:proofErr w:type="spellStart"/>
+            <w:r>
+              <w:t>lat</w:t>
+            </w:r>
+            <w:proofErr w:type="spellEnd"/>
+            <w:r>
+              <w:t xml:space="preserve">, </w:t>
+            </w:r>
+            <w:proofErr w:type="spellStart"/>
+            <w:r>
+              <w:t>lon</w:t>
+            </w:r>
+            <w:proofErr w:type="spellEnd"/>
+            <w:r>
+              <w:t>) de los vértices alcanzables en un tiempo T a partir de la localización de origen</w:t>
             </w:r>
           </w:p>
         </w:tc>
@@ -2104,7 +2399,15 @@
             </w:r>
             <w:r>
               <w:lastRenderedPageBreak/>
-              <w:t>arcos incluidos (Id vértice inicial e Id vértice final) y el costo total (distancia en Km) del árbol. Visualización mapa: Muestre el árbol generado resultante en Google Maps: sus vértices y sus arcos.</w:t>
+              <w:t xml:space="preserve">arcos incluidos (Id vértice inicial e Id vértice final) y el costo total (distancia en Km) del árbol. Visualización mapa: Muestre el árbol generado resultante en Google </w:t>
+            </w:r>
+            <w:proofErr w:type="spellStart"/>
+            <w:r>
+              <w:t>Maps</w:t>
+            </w:r>
+            <w:proofErr w:type="spellEnd"/>
+            <w:r>
+              <w:t>: sus vértices y sus arcos.</w:t>
             </w:r>
           </w:p>
         </w:tc>
@@ -2188,11 +2491,16 @@
             <w:tcW w:w="4414" w:type="dxa"/>
           </w:tcPr>
           <w:p>
+            <w:proofErr w:type="gramStart"/>
             <w:r>
               <w:t>T</w:t>
             </w:r>
             <w:r>
-              <w:t>otal de vértices en la componente</w:t>
+              <w:t>otal</w:t>
+            </w:r>
+            <w:proofErr w:type="gramEnd"/>
+            <w:r>
+              <w:t xml:space="preserve"> de vértices en la componente</w:t>
             </w:r>
           </w:p>
         </w:tc>
@@ -2341,11 +2649,75 @@
           </w:tcPr>
           <w:p>
             <w:r>
-              <w:t xml:space="preserve">Construir un nuevo grafo simplificado No dirigido de las zonas Uber, donde cada zona (MOVEMENT_ID) es representada con un único vértice y los enlaces entre ellas representan su vecindad dentro de la malla vial. Es decir, si existe al menos un arco entre los vértices idA y idB en la malla vial y estos vértices pertenecen a la zonaX y la zonaY de Uber respectivamente, entonces las zonas zonaX y zonaY son vértices del grafo de zonas y estas zonas son adyacentes (vecinas) en este grafo. NO considerar los arcos que definan auto-ciclos entre una misma zona. Para cada zona seleccione una única localización (latitud, longitud) de referencia de manera que pueda luego visualizarse en el mapa. Adicionalmente, el costo del arco entre dos zonas vecinas corresponde al tiempo de viaje promedio reportado por Uber entre dichas zonas, teniendo en cuenta los tiempos promedio para los días (domingo, lunes, …, sábado) en que Uber haya reportado viajes entre dichas zonas. En caso de NO existir ningún tiempo de viajes en los datos Uber entre las dos zonas, asumir un valor predefinido de 200 segundos. </w:t>
+              <w:t xml:space="preserve">Construir un nuevo grafo simplificado No dirigido de las zonas Uber, donde cada zona (MOVEMENT_ID) es representada con un único vértice y los enlaces entre ellas representan su vecindad dentro de la malla vial. Es decir, si existe al menos un arco entre los vértices </w:t>
+            </w:r>
+            <w:proofErr w:type="spellStart"/>
+            <w:r>
+              <w:t>idA</w:t>
+            </w:r>
+            <w:proofErr w:type="spellEnd"/>
+            <w:r>
+              <w:t xml:space="preserve"> y </w:t>
+            </w:r>
+            <w:proofErr w:type="spellStart"/>
+            <w:r>
+              <w:t>idB</w:t>
+            </w:r>
+            <w:proofErr w:type="spellEnd"/>
+            <w:r>
+              <w:t xml:space="preserve"> en la malla vial y estos vértices pertenecen a la </w:t>
+            </w:r>
+            <w:proofErr w:type="spellStart"/>
+            <w:r>
+              <w:t>zonaX</w:t>
+            </w:r>
+            <w:proofErr w:type="spellEnd"/>
+            <w:r>
+              <w:t xml:space="preserve"> y la </w:t>
+            </w:r>
+            <w:proofErr w:type="spellStart"/>
+            <w:r>
+              <w:t>zonaY</w:t>
+            </w:r>
+            <w:proofErr w:type="spellEnd"/>
+            <w:r>
+              <w:t xml:space="preserve"> de Uber respectivamente, entonces las zonas </w:t>
+            </w:r>
+            <w:proofErr w:type="spellStart"/>
+            <w:r>
+              <w:t>zonaX</w:t>
+            </w:r>
+            <w:proofErr w:type="spellEnd"/>
+            <w:r>
+              <w:t xml:space="preserve"> y </w:t>
+            </w:r>
+            <w:proofErr w:type="spellStart"/>
+            <w:r>
+              <w:t>zonaY</w:t>
+            </w:r>
+            <w:proofErr w:type="spellEnd"/>
+            <w:r>
+              <w:t xml:space="preserve"> son vértices del grafo de zonas y estas zonas son adyacentes (vecinas) en este grafo. NO considerar los arcos que definan </w:t>
+            </w:r>
+            <w:proofErr w:type="spellStart"/>
+            <w:r>
+              <w:t>auto-ciclos</w:t>
+            </w:r>
+            <w:proofErr w:type="spellEnd"/>
+            <w:r>
+              <w:t xml:space="preserve"> entre una misma zona. Para cada zona seleccione una única localización (latitud, longitud) de referencia de manera que pueda luego visualizarse en el mapa. Adicionalmente, el costo del arco entre dos zonas vecinas corresponde al tiempo de viaje promedio reportado por Uber entre dichas zonas, teniendo en cuenta los tiempos promedio para los días (domingo, lunes, …, sábado) en que Uber haya reportado viajes entre dichas zonas. En caso de NO existir ningún tiempo de viajes en los datos Uber entre las dos zonas, asumir un valor predefinido de 200 segundos. </w:t>
             </w:r>
             <w:r>
               <w:lastRenderedPageBreak/>
-              <w:t>Entre dos vértices (zonas) adyacentes solo debe crearse un arco, sin importar que pueda haber muchas intersecciones en común entre dichas zonas. Respuesta en consola: Al final de la construcción del grafo de zonas, reportar la cantidad de vértices y arcos (cada arco debe contarse una única vez). Visualización mapa: Muestre el grafo resultante en Google Maps: sus vértices (usando su localización de referencia) y sus arcos. Los arcos entre zonas conectan sus localizaciones de referencia.</w:t>
+              <w:t xml:space="preserve">Entre dos vértices (zonas) adyacentes solo debe crearse un arco, sin importar que pueda haber muchas intersecciones en común entre dichas zonas. Respuesta en consola: Al final de la construcción del grafo de zonas, reportar la cantidad de vértices y arcos (cada arco debe contarse una única vez). Visualización mapa: Muestre el grafo resultante en Google </w:t>
+            </w:r>
+            <w:proofErr w:type="spellStart"/>
+            <w:r>
+              <w:t>Maps</w:t>
+            </w:r>
+            <w:proofErr w:type="spellEnd"/>
+            <w:r>
+              <w:t>: sus vértices (usando su localización de referencia) y sus arcos. Los arcos entre zonas conectan sus localizaciones de referencia.</w:t>
             </w:r>
           </w:p>
         </w:tc>
@@ -2412,7 +2784,15 @@
           </w:tcPr>
           <w:p>
             <w:r>
-              <w:t>Grafo resultante en Google Maps: sus vértices (usando su localización de referencia) y sus arcos. Los arcos entre zonas conectan sus localizaciones de referencia.</w:t>
+              <w:t xml:space="preserve">Grafo resultante en Google </w:t>
+            </w:r>
+            <w:proofErr w:type="spellStart"/>
+            <w:r>
+              <w:t>Maps</w:t>
+            </w:r>
+            <w:proofErr w:type="spellEnd"/>
+            <w:r>
+              <w:t>: sus vértices (usando su localización de referencia) y sus arcos. Los arcos entre zonas conectan sus localizaciones de referencia.</w:t>
             </w:r>
           </w:p>
         </w:tc>
@@ -2526,7 +2906,15 @@
             </w:r>
             <w:r>
               <w:lastRenderedPageBreak/>
-              <w:t>Google Maps: sus vértices (usando su localización de referencia) y sus arcos. Los arcos entre zonas conectan sus localizaciones de referencia.</w:t>
+              <w:t xml:space="preserve">Google </w:t>
+            </w:r>
+            <w:proofErr w:type="spellStart"/>
+            <w:r>
+              <w:t>Maps</w:t>
+            </w:r>
+            <w:proofErr w:type="spellEnd"/>
+            <w:r>
+              <w:t>: sus vértices (usando su localización de referencia) y sus arcos. Los arcos entre zonas conectan sus localizaciones de referencia.</w:t>
             </w:r>
           </w:p>
         </w:tc>
@@ -2721,7 +3109,25 @@
           </w:tcPr>
           <w:p>
             <w:r>
-              <w:t>A partir de una zona origen, calcular los caminos de menor longitud (cantidad de arcos) a todas sus zonas alcanzables. De estos caminos,seleccionar el camino más largo (mayor cantidad de arcos); este será el camino desde la zona origen a su zona más distante (teniendo en cuenta el número de arcos) en el grafo de zonas. Respuesta en consola: Muestre en la consola de texto el tiempo que toma el algoritmo en encontrar la solución (en milisegundos) y del camino resultante más largo: su secuencia de vértices/zonas (MOVEMENT_ID) y su número total arcos. Si hay múltiples caminos con la mayor longitud (número de arcos), mostrar entre estos caminos aquel que llegue al vértice destino con menor MOVEMENT_ID. Visualización mapa: Muestre el camino más distante desde la zona de origen en Google Maps: sus vértices (usando su localización de referencia) y sus arcos. Los arcos entre zonas conectan sus localizaciones de referencia.</w:t>
+              <w:t xml:space="preserve">A partir de una zona origen, calcular los caminos de menor longitud (cantidad de arcos) a todas sus zonas alcanzables. De estos </w:t>
+            </w:r>
+            <w:proofErr w:type="spellStart"/>
+            <w:proofErr w:type="gramStart"/>
+            <w:r>
+              <w:t>caminos,seleccionar</w:t>
+            </w:r>
+            <w:proofErr w:type="spellEnd"/>
+            <w:proofErr w:type="gramEnd"/>
+            <w:r>
+              <w:t xml:space="preserve"> el camino más largo (mayor cantidad de arcos); este será el camino desde la zona origen a su zona más distante (teniendo en cuenta el número de arcos) en el grafo de zonas. Respuesta en consola: Muestre en la consola de texto el tiempo que toma el algoritmo en encontrar la solución (en milisegundos) y del camino resultante más largo: su secuencia de vértices/zonas (MOVEMENT_ID) y su número total arcos. Si hay múltiples caminos con la mayor longitud (número de arcos), mostrar entre estos caminos aquel que llegue al vértice destino con menor MOVEMENT_ID. Visualización mapa: Muestre el camino más distante desde la zona de origen en Google </w:t>
+            </w:r>
+            <w:proofErr w:type="spellStart"/>
+            <w:r>
+              <w:t>Maps</w:t>
+            </w:r>
+            <w:proofErr w:type="spellEnd"/>
+            <w:r>
+              <w:t>: sus vértices (usando su localización de referencia) y sus arcos. Los arcos entre zonas conectan sus localizaciones de referencia.</w:t>
             </w:r>
           </w:p>
         </w:tc>
@@ -2776,8 +3182,6 @@
             <w:r>
               <w:t>Longitud origen</w:t>
             </w:r>
-            <w:bookmarkStart w:id="0" w:name="_GoBack"/>
-            <w:bookmarkEnd w:id="0"/>
           </w:p>
         </w:tc>
         <w:tc>

</xml_diff>